<commit_message>
remove tmp files and update doc
</commit_message>
<xml_diff>
--- a/doc/Submission1_Clandestien_Doc.docx
+++ b/doc/Submission1_Clandestien_Doc.docx
@@ -10,11 +10,19 @@
           <w:rFonts w:ascii="Times New Roman" w:hAnsi="Times New Roman" w:cs="Times New Roman"/>
         </w:rPr>
       </w:pPr>
-      <w:r>
-        <w:rPr>
-          <w:rFonts w:ascii="Times New Roman" w:hAnsi="Times New Roman" w:cs="Times New Roman"/>
-        </w:rPr>
-        <w:t>Clandestien – Submission 1</w:t>
+      <w:proofErr w:type="spellStart"/>
+      <w:r>
+        <w:rPr>
+          <w:rFonts w:ascii="Times New Roman" w:hAnsi="Times New Roman" w:cs="Times New Roman"/>
+        </w:rPr>
+        <w:t>Clandestien</w:t>
+      </w:r>
+      <w:proofErr w:type="spellEnd"/>
+      <w:r>
+        <w:rPr>
+          <w:rFonts w:ascii="Times New Roman" w:hAnsi="Times New Roman" w:cs="Times New Roman"/>
+        </w:rPr>
+        <w:t xml:space="preserve"> – Submission 1</w:t>
       </w:r>
     </w:p>
     <w:p>
@@ -25,12 +33,14 @@
           <w:rFonts w:ascii="Times New Roman" w:hAnsi="Times New Roman" w:cs="Times New Roman"/>
         </w:rPr>
       </w:pPr>
+      <w:proofErr w:type="spellStart"/>
       <w:r>
         <w:rPr>
           <w:rFonts w:ascii="Times New Roman" w:hAnsi="Times New Roman" w:cs="Times New Roman"/>
         </w:rPr>
         <w:t>Dokumentation</w:t>
       </w:r>
+      <w:proofErr w:type="spellEnd"/>
     </w:p>
     <w:p/>
     <w:p>
@@ -51,13 +61,26 @@
         <w:ind w:left="360"/>
       </w:pPr>
       <w:r>
-        <w:t>Our game „Clandestien“</w:t>
+        <w:t>Our game „</w:t>
+      </w:r>
+      <w:proofErr w:type="spellStart"/>
+      <w:proofErr w:type="gramStart"/>
+      <w:r>
+        <w:t>Clandestien</w:t>
+      </w:r>
+      <w:proofErr w:type="spellEnd"/>
+      <w:r>
+        <w:t>“</w:t>
       </w:r>
       <w:r>
         <w:t xml:space="preserve"> </w:t>
       </w:r>
       <w:r>
-        <w:t>is a 3</w:t>
+        <w:t>is</w:t>
+      </w:r>
+      <w:proofErr w:type="gramEnd"/>
+      <w:r>
+        <w:t xml:space="preserve"> a 3</w:t>
       </w:r>
       <w:r>
         <w:t>D-puzzler, which takes place in a 20</w:t>
@@ -69,7 +92,15 @@
         <w:t>th</w:t>
       </w:r>
       <w:r>
-        <w:t xml:space="preserve"> century styled, haunted mansion. It is a first-person game, where the player is able to roam around the house and explore different puzzles to find a way outside the mansion, as all doors appear to be locked. We plan to incorporate various puzzles through making use of the “effects” listed on the effect list, e.g. a portal that takes the character a level above, which must be activated through throwing a shadow (shadow mapping) on the wall. The game is rendered using OpenGL as </w:t>
+        <w:t xml:space="preserve"> century styled, haunted mansion. It is a first-person game, where the player </w:t>
+      </w:r>
+      <w:proofErr w:type="gramStart"/>
+      <w:r>
+        <w:t>is able to</w:t>
+      </w:r>
+      <w:proofErr w:type="gramEnd"/>
+      <w:r>
+        <w:t xml:space="preserve"> roam around the house and explore different puzzles to find a way outside the mansion, as all doors appear to be locked. We plan to incorporate various puzzles through making use of the “effects” listed on the effect list, e.g. a portal that takes the character a level above, which must be activated through throwing a shadow (shadow mapping) on the wall. The game is rendered using OpenGL as </w:t>
       </w:r>
       <w:r>
         <w:t>graphics API, GLFW for window management, and other external libraries for e.g. collision detection, which will be listed below.</w:t>
@@ -122,7 +153,21 @@
         <w:rPr>
           <w:rFonts w:ascii="Times New Roman" w:hAnsi="Times New Roman" w:cs="Times New Roman"/>
         </w:rPr>
-        <w:t xml:space="preserve">We modelled our game stage (the mansion) using Blender. The game stage consists of two floors, a few windows and doors. Other than that, we modelled a projector and table, which will play the main part of our shadow portal puzzle. We further plan to model a chimney, which will incorporate our particle system (fire). The Blender objects are then triangulated before exporting them. To make use of our .obj-Files, we have written an object loader ourselves, which can be found in the “Mesh.cpp” class. </w:t>
+        <w:t xml:space="preserve">We modelled our game stage (the mansion) using Blender. The game stage consists of two floors, a few windows and doors. Other than that, we modelled a projector and table, which will play the main part of our shadow portal puzzle. We further plan to model a chimney, which will incorporate our particle system (fire). The Blender objects are then triangulated before exporting them. To make use of </w:t>
+      </w:r>
+      <w:proofErr w:type="gramStart"/>
+      <w:r>
+        <w:rPr>
+          <w:rFonts w:ascii="Times New Roman" w:hAnsi="Times New Roman" w:cs="Times New Roman"/>
+        </w:rPr>
+        <w:t>our</w:t>
+      </w:r>
+      <w:proofErr w:type="gramEnd"/>
+      <w:r>
+        <w:rPr>
+          <w:rFonts w:ascii="Times New Roman" w:hAnsi="Times New Roman" w:cs="Times New Roman"/>
+        </w:rPr>
+        <w:t xml:space="preserve"> .obj-Files, we have written an object loader ourselves, which can be found in the “Mesh.cpp” class. </w:t>
       </w:r>
       <w:r>
         <w:rPr>
@@ -170,6 +215,7 @@
           <w:color w:val="FF0000"/>
           <w:sz w:val="24"/>
           <w:szCs w:val="24"/>
+          <w:lang w:val="es-ES"/>
         </w:rPr>
       </w:pPr>
       <w:r>
@@ -199,25 +245,17 @@
           <w:sz w:val="24"/>
           <w:szCs w:val="24"/>
         </w:rPr>
-        <w:t>). Furthermore, we aggregated the static shapes for optimization purposes and for the sake of keeping our colliders grouped. As for the player character, we choose to implement a kinematic capsule character. (</w:t>
-      </w:r>
-      <w:r>
-        <w:rPr>
-          <w:rFonts w:ascii="Times New Roman" w:hAnsi="Times New Roman" w:cs="Times New Roman"/>
-          <w:color w:val="000000" w:themeColor="text1"/>
-          <w:sz w:val="24"/>
-          <w:szCs w:val="24"/>
-        </w:rPr>
-        <w:t>https://docs.nvidia.com/gameworks/content/gameworkslibrary/physx/guide/Manual/CharacterControllers.html#kinematic-character-controller</w:t>
-      </w:r>
-      <w:r>
-        <w:rPr>
-          <w:rFonts w:ascii="Times New Roman" w:hAnsi="Times New Roman" w:cs="Times New Roman"/>
-          <w:color w:val="000000" w:themeColor="text1"/>
-          <w:sz w:val="24"/>
-          <w:szCs w:val="24"/>
-        </w:rPr>
-        <w:t xml:space="preserve">)  </w:t>
+        <w:t xml:space="preserve">). Furthermore, we aggregated the static shapes for optimization purposes and for the sake of keeping our colliders grouped. As for the player character, we choose to implement a kinematic capsule character. </w:t>
+      </w:r>
+      <w:r>
+        <w:rPr>
+          <w:rFonts w:ascii="Times New Roman" w:hAnsi="Times New Roman" w:cs="Times New Roman"/>
+          <w:color w:val="000000" w:themeColor="text1"/>
+          <w:sz w:val="24"/>
+          <w:szCs w:val="24"/>
+          <w:lang w:val="es-ES"/>
+        </w:rPr>
+        <w:t xml:space="preserve">(https://docs.nvidia.com/gameworks/content/gameworkslibrary/physx/guide/Manual/CharacterControllers.html#kinematic-character-controller)  </w:t>
       </w:r>
       <w:r>
         <w:rPr>
@@ -225,6 +263,7 @@
           <w:color w:val="FF0000"/>
           <w:sz w:val="24"/>
           <w:szCs w:val="24"/>
+          <w:lang w:val="es-ES"/>
         </w:rPr>
         <w:t>&lt;TODO&gt;</w:t>
       </w:r>
@@ -237,16 +276,18 @@
           <w:color w:val="000000" w:themeColor="text1"/>
           <w:sz w:val="24"/>
           <w:szCs w:val="24"/>
-        </w:rPr>
-      </w:pPr>
-    </w:p>
-    <w:p>
-      <w:pPr>
-        <w:ind w:left="360"/>
-        <w:rPr>
-          <w:rFonts w:ascii="Times New Roman" w:hAnsi="Times New Roman" w:cs="Times New Roman"/>
-          <w:b/>
-          <w:bCs/>
+          <w:lang w:val="es-ES"/>
+        </w:rPr>
+      </w:pPr>
+    </w:p>
+    <w:p>
+      <w:pPr>
+        <w:ind w:left="360"/>
+        <w:rPr>
+          <w:rFonts w:ascii="Times New Roman" w:hAnsi="Times New Roman" w:cs="Times New Roman"/>
+          <w:b/>
+          <w:bCs/>
+          <w:lang w:val="es-ES"/>
         </w:rPr>
       </w:pPr>
     </w:p>
@@ -374,7 +415,23 @@
           <w:rFonts w:ascii="Times New Roman" w:hAnsi="Times New Roman" w:cs="Times New Roman"/>
           <w:color w:val="000000" w:themeColor="text1"/>
         </w:rPr>
-        <w:t xml:space="preserve">The basic controls of our game (camera and character movement, interaction) are implemented through reading a .ini file, which can be configured before running the executable. </w:t>
+        <w:t>The basic controls of our game (camera and character movement, interaction) are implemented through reading a .</w:t>
+      </w:r>
+      <w:proofErr w:type="spellStart"/>
+      <w:r>
+        <w:rPr>
+          <w:rFonts w:ascii="Times New Roman" w:hAnsi="Times New Roman" w:cs="Times New Roman"/>
+          <w:color w:val="000000" w:themeColor="text1"/>
+        </w:rPr>
+        <w:t>ini</w:t>
+      </w:r>
+      <w:proofErr w:type="spellEnd"/>
+      <w:r>
+        <w:rPr>
+          <w:rFonts w:ascii="Times New Roman" w:hAnsi="Times New Roman" w:cs="Times New Roman"/>
+          <w:color w:val="000000" w:themeColor="text1"/>
+        </w:rPr>
+        <w:t xml:space="preserve"> file, which can be configured before running the executable. </w:t>
       </w:r>
       <w:r>
         <w:rPr>
@@ -405,34 +462,39 @@
           <w:sz w:val="24"/>
           <w:szCs w:val="24"/>
         </w:rPr>
-        <w:t>I</w:t>
-      </w:r>
-      <w:r>
-        <w:rPr>
-          <w:rFonts w:ascii="Times New Roman" w:hAnsi="Times New Roman" w:cs="Times New Roman"/>
-          <w:b/>
-          <w:bCs/>
-          <w:color w:val="000000" w:themeColor="text1"/>
-          <w:sz w:val="24"/>
-          <w:szCs w:val="24"/>
-        </w:rPr>
-        <w:t>ntuitive Camera</w:t>
-      </w:r>
-    </w:p>
-    <w:p>
-      <w:pPr>
-        <w:ind w:left="360"/>
-        <w:rPr>
-          <w:rFonts w:ascii="Times New Roman" w:hAnsi="Times New Roman" w:cs="Times New Roman"/>
-          <w:color w:val="000000" w:themeColor="text1"/>
-        </w:rPr>
-      </w:pPr>
-      <w:r>
-        <w:rPr>
-          <w:rFonts w:ascii="Times New Roman" w:hAnsi="Times New Roman" w:cs="Times New Roman"/>
-          <w:color w:val="000000" w:themeColor="text1"/>
-        </w:rPr>
-        <w:t xml:space="preserve">As already mentioned, the camera movement follows the character’s point of view. The camera mirrors the character’s eye movement, by being able to look around in every direction. As we implemented a FPS camera, there is no pivot radius, which would make our camera orbiting around the scene and thus creating a wrong perception of the character’s whereabouts and movement. </w:t>
+        <w:t>Intuitive Camera</w:t>
+      </w:r>
+    </w:p>
+    <w:p>
+      <w:pPr>
+        <w:ind w:left="360"/>
+        <w:rPr>
+          <w:rFonts w:ascii="Times New Roman" w:hAnsi="Times New Roman" w:cs="Times New Roman"/>
+          <w:color w:val="000000" w:themeColor="text1"/>
+        </w:rPr>
+      </w:pPr>
+      <w:r>
+        <w:rPr>
+          <w:rFonts w:ascii="Times New Roman" w:hAnsi="Times New Roman" w:cs="Times New Roman"/>
+          <w:color w:val="000000" w:themeColor="text1"/>
+        </w:rPr>
+        <w:t xml:space="preserve">As already mentioned, the camera movement follows the character’s point of view. The camera mirrors the character’s eye movement, by being able to look around in every direction. As we implemented </w:t>
+      </w:r>
+      <w:proofErr w:type="gramStart"/>
+      <w:r>
+        <w:rPr>
+          <w:rFonts w:ascii="Times New Roman" w:hAnsi="Times New Roman" w:cs="Times New Roman"/>
+          <w:color w:val="000000" w:themeColor="text1"/>
+        </w:rPr>
+        <w:t>a</w:t>
+      </w:r>
+      <w:proofErr w:type="gramEnd"/>
+      <w:r>
+        <w:rPr>
+          <w:rFonts w:ascii="Times New Roman" w:hAnsi="Times New Roman" w:cs="Times New Roman"/>
+          <w:color w:val="000000" w:themeColor="text1"/>
+        </w:rPr>
+        <w:t xml:space="preserve"> FPS camera, there is no pivot radius, which would make our camera orbiting around the scene and thus creating a wrong perception of the character’s whereabouts and movement. </w:t>
       </w:r>
     </w:p>
     <w:p>
@@ -512,42 +574,47 @@
           <w:rFonts w:ascii="Times New Roman" w:hAnsi="Times New Roman" w:cs="Times New Roman"/>
           <w:color w:val="000000" w:themeColor="text1"/>
         </w:rPr>
-        <w:t>Our textures are loaded into the shader program, and through the use of the texture coordinates loaded by our object-loader we can apply them to different objects like the game scene.</w:t>
-      </w:r>
-    </w:p>
-    <w:p>
-      <w:pPr>
-        <w:ind w:left="360"/>
-        <w:rPr>
-          <w:rFonts w:ascii="Times New Roman" w:hAnsi="Times New Roman" w:cs="Times New Roman"/>
-          <w:b/>
-          <w:bCs/>
-          <w:color w:val="000000" w:themeColor="text1"/>
-          <w:sz w:val="24"/>
-          <w:szCs w:val="24"/>
-        </w:rPr>
-      </w:pPr>
-      <w:r>
-        <w:rPr>
-          <w:rFonts w:ascii="Times New Roman" w:hAnsi="Times New Roman" w:cs="Times New Roman"/>
-          <w:b/>
-          <w:bCs/>
-          <w:color w:val="000000" w:themeColor="text1"/>
-          <w:sz w:val="24"/>
-          <w:szCs w:val="24"/>
-        </w:rPr>
-        <w:t>Moving Objects</w:t>
-      </w:r>
-      <w:r>
-        <w:rPr>
-          <w:rFonts w:ascii="Times New Roman" w:hAnsi="Times New Roman" w:cs="Times New Roman"/>
-          <w:b/>
-          <w:bCs/>
-          <w:color w:val="000000" w:themeColor="text1"/>
-          <w:sz w:val="24"/>
-          <w:szCs w:val="24"/>
-        </w:rPr>
-        <w:t xml:space="preserve"> </w:t>
+        <w:t xml:space="preserve">Our textures are loaded into the shader program, and </w:t>
+      </w:r>
+      <w:proofErr w:type="gramStart"/>
+      <w:r>
+        <w:rPr>
+          <w:rFonts w:ascii="Times New Roman" w:hAnsi="Times New Roman" w:cs="Times New Roman"/>
+          <w:color w:val="000000" w:themeColor="text1"/>
+        </w:rPr>
+        <w:t>through the use of</w:t>
+      </w:r>
+      <w:proofErr w:type="gramEnd"/>
+      <w:r>
+        <w:rPr>
+          <w:rFonts w:ascii="Times New Roman" w:hAnsi="Times New Roman" w:cs="Times New Roman"/>
+          <w:color w:val="000000" w:themeColor="text1"/>
+        </w:rPr>
+        <w:t xml:space="preserve"> the texture coordinates loaded by our object-loader we can apply them to different objects like the game scene.</w:t>
+      </w:r>
+    </w:p>
+    <w:p>
+      <w:pPr>
+        <w:ind w:left="360"/>
+        <w:rPr>
+          <w:rFonts w:ascii="Times New Roman" w:hAnsi="Times New Roman" w:cs="Times New Roman"/>
+          <w:b/>
+          <w:bCs/>
+          <w:color w:val="000000" w:themeColor="text1"/>
+          <w:sz w:val="24"/>
+          <w:szCs w:val="24"/>
+        </w:rPr>
+      </w:pPr>
+      <w:r>
+        <w:rPr>
+          <w:rFonts w:ascii="Times New Roman" w:hAnsi="Times New Roman" w:cs="Times New Roman"/>
+          <w:b/>
+          <w:bCs/>
+          <w:color w:val="000000" w:themeColor="text1"/>
+          <w:sz w:val="24"/>
+          <w:szCs w:val="24"/>
+        </w:rPr>
+        <w:t xml:space="preserve">Moving Objects </w:t>
       </w:r>
     </w:p>
     <w:p>
@@ -618,42 +685,47 @@
           <w:rFonts w:ascii="Times New Roman" w:hAnsi="Times New Roman" w:cs="Times New Roman"/>
           <w:color w:val="000000" w:themeColor="text1"/>
         </w:rPr>
-        <w:t>, full-screen mode, brightness and refresh-rate can be adjusted through our provided .ini-file, by configuring the values before starting the executable.</w:t>
-      </w:r>
-    </w:p>
-    <w:p>
-      <w:pPr>
-        <w:ind w:left="360"/>
-        <w:rPr>
-          <w:rFonts w:ascii="Times New Roman" w:hAnsi="Times New Roman" w:cs="Times New Roman"/>
-          <w:b/>
-          <w:bCs/>
-          <w:color w:val="000000" w:themeColor="text1"/>
-          <w:sz w:val="24"/>
-          <w:szCs w:val="24"/>
-        </w:rPr>
-      </w:pPr>
-      <w:r>
-        <w:rPr>
-          <w:rFonts w:ascii="Times New Roman" w:hAnsi="Times New Roman" w:cs="Times New Roman"/>
-          <w:b/>
-          <w:bCs/>
-          <w:color w:val="000000" w:themeColor="text1"/>
-          <w:sz w:val="24"/>
-          <w:szCs w:val="24"/>
-        </w:rPr>
-        <w:t>Collision Detection (Basic Physics)</w:t>
-      </w:r>
-      <w:r>
-        <w:rPr>
-          <w:rFonts w:ascii="Times New Roman" w:hAnsi="Times New Roman" w:cs="Times New Roman"/>
-          <w:b/>
-          <w:bCs/>
-          <w:color w:val="000000" w:themeColor="text1"/>
-          <w:sz w:val="24"/>
-          <w:szCs w:val="24"/>
-        </w:rPr>
-        <w:t xml:space="preserve"> </w:t>
+        <w:t>, full-screen mode, brightness and refresh-rate can be adjusted through our provided .</w:t>
+      </w:r>
+      <w:proofErr w:type="spellStart"/>
+      <w:r>
+        <w:rPr>
+          <w:rFonts w:ascii="Times New Roman" w:hAnsi="Times New Roman" w:cs="Times New Roman"/>
+          <w:color w:val="000000" w:themeColor="text1"/>
+        </w:rPr>
+        <w:t>ini</w:t>
+      </w:r>
+      <w:proofErr w:type="spellEnd"/>
+      <w:r>
+        <w:rPr>
+          <w:rFonts w:ascii="Times New Roman" w:hAnsi="Times New Roman" w:cs="Times New Roman"/>
+          <w:color w:val="000000" w:themeColor="text1"/>
+        </w:rPr>
+        <w:t>-file, by configuring the values before starting the executable.</w:t>
+      </w:r>
+    </w:p>
+    <w:p>
+      <w:pPr>
+        <w:ind w:left="360"/>
+        <w:rPr>
+          <w:rFonts w:ascii="Times New Roman" w:hAnsi="Times New Roman" w:cs="Times New Roman"/>
+          <w:b/>
+          <w:bCs/>
+          <w:color w:val="000000" w:themeColor="text1"/>
+          <w:sz w:val="24"/>
+          <w:szCs w:val="24"/>
+        </w:rPr>
+      </w:pPr>
+      <w:r>
+        <w:rPr>
+          <w:rFonts w:ascii="Times New Roman" w:hAnsi="Times New Roman" w:cs="Times New Roman"/>
+          <w:b/>
+          <w:bCs/>
+          <w:color w:val="000000" w:themeColor="text1"/>
+          <w:sz w:val="24"/>
+          <w:szCs w:val="24"/>
+        </w:rPr>
+        <w:t xml:space="preserve">Collision Detection (Basic Physics) </w:t>
       </w:r>
     </w:p>
     <w:p>
@@ -751,23 +823,27 @@
         <w:ind w:left="360"/>
         <w:rPr>
           <w:rFonts w:ascii="Times New Roman" w:hAnsi="Times New Roman" w:cs="Times New Roman"/>
-          <w:b/>
-          <w:bCs/>
-          <w:color w:val="FF0000"/>
-          <w:sz w:val="24"/>
-          <w:szCs w:val="24"/>
-        </w:rPr>
-      </w:pPr>
-      <w:r>
-        <w:rPr>
-          <w:rFonts w:ascii="Times New Roman" w:hAnsi="Times New Roman" w:cs="Times New Roman"/>
-          <w:b/>
-          <w:bCs/>
-          <w:color w:val="FF0000"/>
-          <w:sz w:val="24"/>
-          <w:szCs w:val="24"/>
-        </w:rPr>
-        <w:t>&lt;Anand&gt;</w:t>
+        </w:rPr>
+      </w:pPr>
+      <w:r>
+        <w:rPr>
+          <w:rFonts w:ascii="Times New Roman" w:hAnsi="Times New Roman" w:cs="Times New Roman"/>
+        </w:rPr>
+        <w:t xml:space="preserve">After rendering the scene, we render a filtered view of the rendered scene, where parts above </w:t>
+      </w:r>
+      <w:proofErr w:type="spellStart"/>
+      <w:r>
+        <w:rPr>
+          <w:rFonts w:ascii="Times New Roman" w:hAnsi="Times New Roman" w:cs="Times New Roman"/>
+        </w:rPr>
+        <w:t>a</w:t>
+      </w:r>
+      <w:proofErr w:type="spellEnd"/>
+      <w:r>
+        <w:rPr>
+          <w:rFonts w:ascii="Times New Roman" w:hAnsi="Times New Roman" w:cs="Times New Roman"/>
+        </w:rPr>
+        <w:t xml:space="preserve"> certain brightness are kept, into a smaller framebuffer where it is then blurred. After blurring the smaller buffer, it is recombined with the unmodified scene to achieve a glow around bright spots of light.</w:t>
       </w:r>
     </w:p>
     <w:p>
@@ -799,23 +875,80 @@
         <w:ind w:left="360"/>
         <w:rPr>
           <w:rFonts w:ascii="Times New Roman" w:hAnsi="Times New Roman" w:cs="Times New Roman"/>
-          <w:b/>
-          <w:bCs/>
-          <w:color w:val="FF0000"/>
-          <w:sz w:val="24"/>
-          <w:szCs w:val="24"/>
-        </w:rPr>
-      </w:pPr>
-      <w:r>
-        <w:rPr>
-          <w:rFonts w:ascii="Times New Roman" w:hAnsi="Times New Roman" w:cs="Times New Roman"/>
-          <w:b/>
-          <w:bCs/>
-          <w:color w:val="FF0000"/>
-          <w:sz w:val="24"/>
-          <w:szCs w:val="24"/>
-        </w:rPr>
-        <w:t>&lt;Anand&gt;</w:t>
+          <w:color w:val="000000" w:themeColor="text1"/>
+        </w:rPr>
+      </w:pPr>
+      <w:r>
+        <w:rPr>
+          <w:rFonts w:ascii="Times New Roman" w:hAnsi="Times New Roman" w:cs="Times New Roman"/>
+          <w:color w:val="000000" w:themeColor="text1"/>
+        </w:rPr>
+        <w:t xml:space="preserve">We generate the tangents for the objects at runtime using the </w:t>
+      </w:r>
+      <w:proofErr w:type="spellStart"/>
+      <w:r>
+        <w:rPr>
+          <w:rFonts w:ascii="Times New Roman" w:hAnsi="Times New Roman" w:cs="Times New Roman"/>
+          <w:color w:val="000000" w:themeColor="text1"/>
+        </w:rPr>
+        <w:t>uv</w:t>
+      </w:r>
+      <w:proofErr w:type="spellEnd"/>
+      <w:r>
+        <w:rPr>
+          <w:rFonts w:ascii="Times New Roman" w:hAnsi="Times New Roman" w:cs="Times New Roman"/>
+          <w:color w:val="000000" w:themeColor="text1"/>
+        </w:rPr>
+        <w:t xml:space="preserve"> coordinates combined with the vertex positions</w:t>
+      </w:r>
+      <w:r>
+        <w:rPr>
+          <w:rFonts w:ascii="Times New Roman" w:hAnsi="Times New Roman" w:cs="Times New Roman"/>
+          <w:color w:val="000000" w:themeColor="text1"/>
+        </w:rPr>
+        <w:t>.</w:t>
+      </w:r>
+      <w:r>
+        <w:rPr>
+          <w:rFonts w:ascii="Times New Roman" w:hAnsi="Times New Roman" w:cs="Times New Roman"/>
+          <w:color w:val="000000" w:themeColor="text1"/>
+        </w:rPr>
+        <w:t xml:space="preserve"> </w:t>
+      </w:r>
+      <w:r>
+        <w:rPr>
+          <w:rFonts w:ascii="Times New Roman" w:hAnsi="Times New Roman" w:cs="Times New Roman"/>
+          <w:color w:val="000000" w:themeColor="text1"/>
+        </w:rPr>
+        <w:t>T</w:t>
+      </w:r>
+      <w:r>
+        <w:rPr>
+          <w:rFonts w:ascii="Times New Roman" w:hAnsi="Times New Roman" w:cs="Times New Roman"/>
+          <w:color w:val="000000" w:themeColor="text1"/>
+        </w:rPr>
+        <w:t>hen the TBN matrix is built in the vertex shader stage</w:t>
+      </w:r>
+      <w:r>
+        <w:rPr>
+          <w:rFonts w:ascii="Times New Roman" w:hAnsi="Times New Roman" w:cs="Times New Roman"/>
+          <w:color w:val="000000" w:themeColor="text1"/>
+        </w:rPr>
+        <w:t xml:space="preserve"> using the normal and tangent data</w:t>
+      </w:r>
+      <w:r>
+        <w:rPr>
+          <w:rFonts w:ascii="Times New Roman" w:hAnsi="Times New Roman" w:cs="Times New Roman"/>
+          <w:color w:val="000000" w:themeColor="text1"/>
+        </w:rPr>
+        <w:t xml:space="preserve"> and passed to the fragment shader where it is used to transform the normal data out of tangent-space into view-space</w:t>
+      </w:r>
+      <w:r>
+        <w:rPr>
+          <w:rFonts w:ascii="Times New Roman" w:hAnsi="Times New Roman" w:cs="Times New Roman"/>
+          <w:color w:val="000000" w:themeColor="text1"/>
+        </w:rPr>
+        <w:t>. This normal is then used for lighting computations.</w:t>
       </w:r>
     </w:p>
     <w:p>
@@ -847,37 +980,48 @@
         <w:ind w:left="360"/>
         <w:rPr>
           <w:rFonts w:ascii="Times New Roman" w:hAnsi="Times New Roman" w:cs="Times New Roman"/>
-          <w:b/>
-          <w:bCs/>
-          <w:color w:val="FF0000"/>
-          <w:sz w:val="24"/>
-          <w:szCs w:val="24"/>
-        </w:rPr>
-      </w:pPr>
-      <w:r>
-        <w:rPr>
-          <w:rFonts w:ascii="Times New Roman" w:hAnsi="Times New Roman" w:cs="Times New Roman"/>
-          <w:b/>
-          <w:bCs/>
-          <w:color w:val="FF0000"/>
-          <w:sz w:val="24"/>
-          <w:szCs w:val="24"/>
-        </w:rPr>
-        <w:t>&lt;Anand&gt;</w:t>
-      </w:r>
-    </w:p>
-    <w:p>
-      <w:pPr>
-        <w:ind w:left="360"/>
-        <w:rPr>
-          <w:rFonts w:ascii="Times New Roman" w:hAnsi="Times New Roman" w:cs="Times New Roman"/>
-          <w:b/>
-          <w:bCs/>
-          <w:color w:val="FF0000"/>
-          <w:sz w:val="24"/>
-          <w:szCs w:val="24"/>
-        </w:rPr>
-      </w:pPr>
+          <w:color w:val="000000" w:themeColor="text1"/>
+        </w:rPr>
+      </w:pPr>
+      <w:r>
+        <w:rPr>
+          <w:rFonts w:ascii="Times New Roman" w:hAnsi="Times New Roman" w:cs="Times New Roman"/>
+          <w:color w:val="000000" w:themeColor="text1"/>
+        </w:rPr>
+        <w:t xml:space="preserve">We keep an array of particle data on the </w:t>
+      </w:r>
+      <w:proofErr w:type="spellStart"/>
+      <w:r>
+        <w:rPr>
+          <w:rFonts w:ascii="Times New Roman" w:hAnsi="Times New Roman" w:cs="Times New Roman"/>
+          <w:color w:val="000000" w:themeColor="text1"/>
+        </w:rPr>
+        <w:t>cpu</w:t>
+      </w:r>
+      <w:proofErr w:type="spellEnd"/>
+      <w:r>
+        <w:rPr>
+          <w:rFonts w:ascii="Times New Roman" w:hAnsi="Times New Roman" w:cs="Times New Roman"/>
+          <w:color w:val="000000" w:themeColor="text1"/>
+        </w:rPr>
+        <w:t xml:space="preserve"> side, there we do all the calculations for the particle simulation. For rendering the data is copied into </w:t>
+      </w:r>
+      <w:proofErr w:type="spellStart"/>
+      <w:r>
+        <w:rPr>
+          <w:rFonts w:ascii="Times New Roman" w:hAnsi="Times New Roman" w:cs="Times New Roman"/>
+          <w:color w:val="000000" w:themeColor="text1"/>
+        </w:rPr>
+        <w:t>gpu</w:t>
+      </w:r>
+      <w:proofErr w:type="spellEnd"/>
+      <w:r>
+        <w:rPr>
+          <w:rFonts w:ascii="Times New Roman" w:hAnsi="Times New Roman" w:cs="Times New Roman"/>
+          <w:color w:val="000000" w:themeColor="text1"/>
+        </w:rPr>
+        <w:t xml:space="preserve"> memory, transforms are handled in the vertex shader, mesh generation is handled in the geometry shader.</w:t>
+      </w:r>
     </w:p>
     <w:p>
       <w:pPr>
@@ -975,6 +1119,7 @@
           <w:szCs w:val="24"/>
         </w:rPr>
       </w:pPr>
+      <w:proofErr w:type="spellStart"/>
       <w:r>
         <w:rPr>
           <w:rFonts w:ascii="Times New Roman" w:hAnsi="Times New Roman" w:cs="Times New Roman"/>
@@ -985,6 +1130,7 @@
         </w:rPr>
         <w:t>OpenAL</w:t>
       </w:r>
+      <w:proofErr w:type="spellEnd"/>
     </w:p>
     <w:p>
       <w:pPr>
@@ -1002,7 +1148,43 @@
           <w:sz w:val="24"/>
           <w:szCs w:val="24"/>
         </w:rPr>
-        <w:t xml:space="preserve">We are using the OpenAL library to play sound (.wav) during our game. For now we have successfully bound the library into our project and tested it by playing a simple sine wave and .wav-file. </w:t>
+        <w:t xml:space="preserve">We are using the </w:t>
+      </w:r>
+      <w:proofErr w:type="spellStart"/>
+      <w:r>
+        <w:rPr>
+          <w:rFonts w:ascii="Times New Roman" w:hAnsi="Times New Roman" w:cs="Times New Roman"/>
+          <w:sz w:val="24"/>
+          <w:szCs w:val="24"/>
+        </w:rPr>
+        <w:t>OpenAL</w:t>
+      </w:r>
+      <w:proofErr w:type="spellEnd"/>
+      <w:r>
+        <w:rPr>
+          <w:rFonts w:ascii="Times New Roman" w:hAnsi="Times New Roman" w:cs="Times New Roman"/>
+          <w:sz w:val="24"/>
+          <w:szCs w:val="24"/>
+        </w:rPr>
+        <w:t xml:space="preserve"> library to play sound (.wav) during our game. For </w:t>
+      </w:r>
+      <w:proofErr w:type="gramStart"/>
+      <w:r>
+        <w:rPr>
+          <w:rFonts w:ascii="Times New Roman" w:hAnsi="Times New Roman" w:cs="Times New Roman"/>
+          <w:sz w:val="24"/>
+          <w:szCs w:val="24"/>
+        </w:rPr>
+        <w:t>now</w:t>
+      </w:r>
+      <w:proofErr w:type="gramEnd"/>
+      <w:r>
+        <w:rPr>
+          <w:rFonts w:ascii="Times New Roman" w:hAnsi="Times New Roman" w:cs="Times New Roman"/>
+          <w:sz w:val="24"/>
+          <w:szCs w:val="24"/>
+        </w:rPr>
+        <w:t xml:space="preserve"> we have successfully bound the library into our project and tested it by playing a simple sine wave and .wav-file. </w:t>
       </w:r>
       <w:r>
         <w:rPr>
@@ -1082,7 +1264,15 @@
       <w:pStyle w:val="Kopfzeile"/>
     </w:pPr>
     <w:r>
-      <w:t>Aleksandar Vucenovic, 0163282</w:t>
+      <w:t xml:space="preserve">Aleksandar </w:t>
+    </w:r>
+    <w:proofErr w:type="spellStart"/>
+    <w:r>
+      <w:t>Vucenovic</w:t>
+    </w:r>
+    <w:proofErr w:type="spellEnd"/>
+    <w:r>
+      <w:t>, 0163282</w:t>
     </w:r>
     <w:r>
       <w:br/>
@@ -1407,6 +1597,7 @@
     <w:lsdException w:name="HTML Sample" w:semiHidden="1" w:unhideWhenUsed="1"/>
     <w:lsdException w:name="HTML Typewriter" w:semiHidden="1" w:unhideWhenUsed="1"/>
     <w:lsdException w:name="HTML Variable" w:semiHidden="1" w:unhideWhenUsed="1"/>
+    <w:lsdException w:name="Normal Table" w:semiHidden="1" w:unhideWhenUsed="1"/>
     <w:lsdException w:name="annotation subject" w:semiHidden="1" w:unhideWhenUsed="1"/>
     <w:lsdException w:name="No List" w:semiHidden="1" w:unhideWhenUsed="1"/>
     <w:lsdException w:name="Outline List 1" w:semiHidden="1" w:unhideWhenUsed="1"/>
@@ -1453,8 +1644,10 @@
     <w:lsdException w:name="Table Subtle 2" w:semiHidden="1" w:unhideWhenUsed="1"/>
     <w:lsdException w:name="Table Web 1" w:semiHidden="1" w:unhideWhenUsed="1"/>
     <w:lsdException w:name="Table Web 2" w:semiHidden="1" w:unhideWhenUsed="1"/>
+    <w:lsdException w:name="Table Web 3" w:semiHidden="1" w:unhideWhenUsed="1"/>
     <w:lsdException w:name="Balloon Text" w:semiHidden="1" w:unhideWhenUsed="1"/>
     <w:lsdException w:name="Table Grid" w:uiPriority="39"/>
+    <w:lsdException w:name="Table Theme" w:semiHidden="1" w:unhideWhenUsed="1"/>
     <w:lsdException w:name="Placeholder Text" w:semiHidden="1"/>
     <w:lsdException w:name="No Spacing" w:uiPriority="1" w:qFormat="1"/>
     <w:lsdException w:name="Light Shading" w:uiPriority="60"/>

</xml_diff>